<commit_message>
Updated test plan&User guide
</commit_message>
<xml_diff>
--- a/documentation/User Guide/User's Guide.docx
+++ b/documentation/User Guide/User's Guide.docx
@@ -1,6 +1,6 @@
 
 <file path=word/document.xml><?xml version="1.0" encoding="utf-8"?>
-<w:document xmlns:wpc="http://schemas.microsoft.com/office/word/2010/wordprocessingCanvas" xmlns:cx="http://schemas.microsoft.com/office/drawing/2014/chartex" xmlns:cx1="http://schemas.microsoft.com/office/drawing/2015/9/8/chartex" xmlns:cx2="http://schemas.microsoft.com/office/drawing/2015/10/21/chartex" xmlns:cx3="http://schemas.microsoft.com/office/drawing/2016/5/9/chartex" xmlns:cx4="http://schemas.microsoft.com/office/drawing/2016/5/10/chartex" xmlns:cx5="http://schemas.microsoft.com/office/drawing/2016/5/11/chartex" xmlns:cx6="http://schemas.microsoft.com/office/drawing/2016/5/12/chartex" xmlns:cx7="http://schemas.microsoft.com/office/drawing/2016/5/13/chartex" xmlns:cx8="http://schemas.microsoft.com/office/drawing/2016/5/14/chartex" xmlns:mc="http://schemas.openxmlformats.org/markup-compatibility/2006" xmlns:aink="http://schemas.microsoft.com/office/drawing/2016/ink" xmlns:am3d="http://schemas.microsoft.com/office/drawing/2017/model3d" xmlns:o="urn:schemas-microsoft-com:office:office" xmlns:r="http://schemas.openxmlformats.org/officeDocument/2006/relationships" xmlns:m="http://schemas.openxmlformats.org/officeDocument/2006/math" xmlns:v="urn:schemas-microsoft-com:vml" xmlns:wp14="http://schemas.microsoft.com/office/word/2010/wordprocessingDrawing" xmlns:wp="http://schemas.openxmlformats.org/drawingml/2006/wordprocessingDrawing" xmlns:w10="urn:schemas-microsoft-com:office:word" xmlns:w="http://schemas.openxmlformats.org/wordprocessingml/2006/main" xmlns:w14="http://schemas.microsoft.com/office/word/2010/wordml" xmlns:w15="http://schemas.microsoft.com/office/word/2012/wordml" xmlns:w16cex="http://schemas.microsoft.com/office/word/2018/wordml/cex" xmlns:w16cid="http://schemas.microsoft.com/office/word/2016/wordml/cid" xmlns:w16="http://schemas.microsoft.com/office/word/2018/wordml" xmlns:w16sdtdh="http://schemas.microsoft.com/office/word/2020/wordml/sdtdatahash" xmlns:w16se="http://schemas.microsoft.com/office/word/2015/wordml/symex" xmlns:wpg="http://schemas.microsoft.com/office/word/2010/wordprocessingGroup" xmlns:wpi="http://schemas.microsoft.com/office/word/2010/wordprocessingInk" xmlns:wne="http://schemas.microsoft.com/office/word/2006/wordml" xmlns:wps="http://schemas.microsoft.com/office/word/2010/wordprocessingShape" mc:Ignorable="w14 w15 w16se w16cid w16 w16cex w16sdtdh wp14">
+<w:document xmlns:wpc="http://schemas.microsoft.com/office/word/2010/wordprocessingCanvas" xmlns:cx="http://schemas.microsoft.com/office/drawing/2014/chartex" xmlns:cx1="http://schemas.microsoft.com/office/drawing/2015/9/8/chartex" xmlns:cx2="http://schemas.microsoft.com/office/drawing/2015/10/21/chartex" xmlns:cx3="http://schemas.microsoft.com/office/drawing/2016/5/9/chartex" xmlns:cx4="http://schemas.microsoft.com/office/drawing/2016/5/10/chartex" xmlns:cx5="http://schemas.microsoft.com/office/drawing/2016/5/11/chartex" xmlns:cx6="http://schemas.microsoft.com/office/drawing/2016/5/12/chartex" xmlns:cx7="http://schemas.microsoft.com/office/drawing/2016/5/13/chartex" xmlns:cx8="http://schemas.microsoft.com/office/drawing/2016/5/14/chartex" xmlns:mc="http://schemas.openxmlformats.org/markup-compatibility/2006" xmlns:aink="http://schemas.microsoft.com/office/drawing/2016/ink" xmlns:am3d="http://schemas.microsoft.com/office/drawing/2017/model3d" xmlns:o="urn:schemas-microsoft-com:office:office" xmlns:oel="http://schemas.microsoft.com/office/2019/extlst" xmlns:r="http://schemas.openxmlformats.org/officeDocument/2006/relationships" xmlns:m="http://schemas.openxmlformats.org/officeDocument/2006/math" xmlns:v="urn:schemas-microsoft-com:vml" xmlns:wp14="http://schemas.microsoft.com/office/word/2010/wordprocessingDrawing" xmlns:wp="http://schemas.openxmlformats.org/drawingml/2006/wordprocessingDrawing" xmlns:w10="urn:schemas-microsoft-com:office:word" xmlns:w="http://schemas.openxmlformats.org/wordprocessingml/2006/main" xmlns:w14="http://schemas.microsoft.com/office/word/2010/wordml" xmlns:w15="http://schemas.microsoft.com/office/word/2012/wordml" xmlns:w16cex="http://schemas.microsoft.com/office/word/2018/wordml/cex" xmlns:w16cid="http://schemas.microsoft.com/office/word/2016/wordml/cid" xmlns:w16="http://schemas.microsoft.com/office/word/2018/wordml" xmlns:w16sdtdh="http://schemas.microsoft.com/office/word/2020/wordml/sdtdatahash" xmlns:w16se="http://schemas.microsoft.com/office/word/2015/wordml/symex" xmlns:wpg="http://schemas.microsoft.com/office/word/2010/wordprocessingGroup" xmlns:wpi="http://schemas.microsoft.com/office/word/2010/wordprocessingInk" xmlns:wne="http://schemas.microsoft.com/office/word/2006/wordml" xmlns:wps="http://schemas.microsoft.com/office/word/2010/wordprocessingShape" mc:Ignorable="w14 w15 w16se w16cid w16 w16cex w16sdtdh wp14">
   <w:body>
     <w:p>
       <w:pPr>
@@ -315,7 +315,6 @@
         <w:jc w:val="center"/>
       </w:pPr>
     </w:p>
-    <w:p/>
     <w:sdt>
       <w:sdtPr>
         <w:rPr>
@@ -2825,54 +2824,133 @@
     <w:p>
       <w:pPr>
         <w:pStyle w:val="Heading2"/>
+        <w:rPr>
+          <w:strike/>
+          <w:highlight w:val="red"/>
+        </w:rPr>
       </w:pPr>
       <w:bookmarkStart w:id="13" w:name="_Toc99630054"/>
       <w:r>
+        <w:rPr>
+          <w:strike/>
+          <w:highlight w:val="red"/>
+        </w:rPr>
         <w:t>Delet</w:t>
       </w:r>
       <w:r>
+        <w:rPr>
+          <w:strike/>
+          <w:highlight w:val="red"/>
+        </w:rPr>
         <w:t>e an</w:t>
       </w:r>
       <w:r>
+        <w:rPr>
+          <w:strike/>
+          <w:highlight w:val="red"/>
+        </w:rPr>
         <w:t xml:space="preserve"> Image</w:t>
       </w:r>
       <w:bookmarkEnd w:id="13"/>
     </w:p>
     <w:p>
-      <w:r>
+      <w:pPr>
+        <w:rPr>
+          <w:strike/>
+          <w:highlight w:val="red"/>
+        </w:rPr>
+      </w:pPr>
+      <w:r>
+        <w:rPr>
+          <w:strike/>
+          <w:highlight w:val="red"/>
+        </w:rPr>
         <w:t>You may delete an image from within the application.</w:t>
       </w:r>
     </w:p>
-    <w:p/>
-    <w:p>
-      <w:r>
+    <w:p>
+      <w:pPr>
+        <w:rPr>
+          <w:strike/>
+          <w:highlight w:val="red"/>
+        </w:rPr>
+      </w:pPr>
+    </w:p>
+    <w:p>
+      <w:pPr>
+        <w:rPr>
+          <w:strike/>
+          <w:highlight w:val="red"/>
+        </w:rPr>
+      </w:pPr>
+      <w:r>
+        <w:rPr>
+          <w:strike/>
+          <w:highlight w:val="red"/>
+        </w:rPr>
         <w:t>1. Click the</w:t>
       </w:r>
       <w:r>
+        <w:rPr>
+          <w:strike/>
+          <w:highlight w:val="red"/>
+        </w:rPr>
         <w:t xml:space="preserve"> “</w:t>
       </w:r>
       <w:r>
+        <w:rPr>
+          <w:strike/>
+          <w:highlight w:val="red"/>
+        </w:rPr>
         <w:t>Delete</w:t>
       </w:r>
       <w:r>
+        <w:rPr>
+          <w:strike/>
+          <w:highlight w:val="red"/>
+        </w:rPr>
         <w:t>” button</w:t>
       </w:r>
       <w:r>
+        <w:rPr>
+          <w:strike/>
+          <w:highlight w:val="red"/>
+        </w:rPr>
         <w:t>.</w:t>
       </w:r>
       <w:r>
+        <w:rPr>
+          <w:strike/>
+          <w:highlight w:val="red"/>
+        </w:rPr>
         <w:t xml:space="preserve"> </w:t>
       </w:r>
       <w:r>
+        <w:rPr>
+          <w:strike/>
+          <w:highlight w:val="red"/>
+        </w:rPr>
         <w:t>T</w:t>
       </w:r>
       <w:r>
+        <w:rPr>
+          <w:strike/>
+          <w:highlight w:val="red"/>
+        </w:rPr>
         <w:t>he secret message along with the entire image file</w:t>
       </w:r>
       <w:r>
+        <w:rPr>
+          <w:strike/>
+          <w:highlight w:val="red"/>
+        </w:rPr>
         <w:t xml:space="preserve"> </w:t>
       </w:r>
       <w:r>
+        <w:rPr>
+          <w:strike/>
+          <w:highlight w:val="red"/>
+        </w:rPr>
         <w:t xml:space="preserve">will be deleted. </w:t>
       </w:r>
     </w:p>
@@ -2881,16 +2959,26 @@
         <w:rPr>
           <w:b/>
           <w:bCs/>
+          <w:strike/>
           <w:color w:val="C00000"/>
-        </w:rPr>
-      </w:pPr>
-    </w:p>
-    <w:p>
+          <w:highlight w:val="red"/>
+        </w:rPr>
+      </w:pPr>
+    </w:p>
+    <w:p>
+      <w:pPr>
+        <w:rPr>
+          <w:strike/>
+          <w:highlight w:val="red"/>
+        </w:rPr>
+      </w:pPr>
       <w:r>
         <w:rPr>
           <w:b/>
           <w:bCs/>
+          <w:strike/>
           <w:color w:val="C00000"/>
+          <w:highlight w:val="red"/>
         </w:rPr>
         <w:t>WARNING</w:t>
       </w:r>
@@ -2898,37 +2986,87 @@
         <w:rPr>
           <w:b/>
           <w:bCs/>
+          <w:strike/>
+          <w:highlight w:val="red"/>
         </w:rPr>
         <w:t xml:space="preserve">: </w:t>
       </w:r>
       <w:r>
+        <w:rPr>
+          <w:strike/>
+          <w:highlight w:val="red"/>
+        </w:rPr>
         <w:t xml:space="preserve">Selecting the delete button will permanently delete this image and all </w:t>
       </w:r>
       <w:r>
+        <w:rPr>
+          <w:strike/>
+          <w:highlight w:val="red"/>
+        </w:rPr>
         <w:t xml:space="preserve">text </w:t>
       </w:r>
       <w:r>
+        <w:rPr>
+          <w:strike/>
+          <w:highlight w:val="red"/>
+        </w:rPr>
         <w:t xml:space="preserve">data. </w:t>
       </w:r>
     </w:p>
-    <w:p/>
-    <w:p>
-      <w:r>
+    <w:p>
+      <w:pPr>
+        <w:rPr>
+          <w:strike/>
+          <w:highlight w:val="red"/>
+        </w:rPr>
+      </w:pPr>
+    </w:p>
+    <w:p>
+      <w:pPr>
+        <w:rPr>
+          <w:strike/>
+        </w:rPr>
+      </w:pPr>
+      <w:r>
+        <w:rPr>
+          <w:strike/>
+          <w:highlight w:val="red"/>
+        </w:rPr>
         <w:t xml:space="preserve">A pop-up warning window will be </w:t>
       </w:r>
       <w:r>
+        <w:rPr>
+          <w:strike/>
+          <w:highlight w:val="red"/>
+        </w:rPr>
         <w:t xml:space="preserve">displayed </w:t>
       </w:r>
       <w:r>
+        <w:rPr>
+          <w:strike/>
+          <w:highlight w:val="red"/>
+        </w:rPr>
         <w:t xml:space="preserve">asking if you really want to delete this image. </w:t>
       </w:r>
       <w:r>
+        <w:rPr>
+          <w:strike/>
+          <w:highlight w:val="red"/>
+        </w:rPr>
         <w:t xml:space="preserve">If you select yes on this window, the </w:t>
       </w:r>
       <w:r>
+        <w:rPr>
+          <w:strike/>
+          <w:highlight w:val="red"/>
+        </w:rPr>
         <w:t xml:space="preserve">file along with </w:t>
       </w:r>
       <w:r>
+        <w:rPr>
+          <w:strike/>
+          <w:highlight w:val="red"/>
+        </w:rPr>
         <w:t>all text will be deleted.</w:t>
       </w:r>
     </w:p>
@@ -2946,7 +3084,7 @@
 </file>
 
 <file path=word/endnotes.xml><?xml version="1.0" encoding="utf-8"?>
-<w:endnotes xmlns:wpc="http://schemas.microsoft.com/office/word/2010/wordprocessingCanvas" xmlns:cx="http://schemas.microsoft.com/office/drawing/2014/chartex" xmlns:cx1="http://schemas.microsoft.com/office/drawing/2015/9/8/chartex" xmlns:cx2="http://schemas.microsoft.com/office/drawing/2015/10/21/chartex" xmlns:cx3="http://schemas.microsoft.com/office/drawing/2016/5/9/chartex" xmlns:cx4="http://schemas.microsoft.com/office/drawing/2016/5/10/chartex" xmlns:cx5="http://schemas.microsoft.com/office/drawing/2016/5/11/chartex" xmlns:cx6="http://schemas.microsoft.com/office/drawing/2016/5/12/chartex" xmlns:cx7="http://schemas.microsoft.com/office/drawing/2016/5/13/chartex" xmlns:cx8="http://schemas.microsoft.com/office/drawing/2016/5/14/chartex" xmlns:mc="http://schemas.openxmlformats.org/markup-compatibility/2006" xmlns:aink="http://schemas.microsoft.com/office/drawing/2016/ink" xmlns:am3d="http://schemas.microsoft.com/office/drawing/2017/model3d" xmlns:o="urn:schemas-microsoft-com:office:office" xmlns:r="http://schemas.openxmlformats.org/officeDocument/2006/relationships" xmlns:m="http://schemas.openxmlformats.org/officeDocument/2006/math" xmlns:v="urn:schemas-microsoft-com:vml" xmlns:wp14="http://schemas.microsoft.com/office/word/2010/wordprocessingDrawing" xmlns:wp="http://schemas.openxmlformats.org/drawingml/2006/wordprocessingDrawing" xmlns:w10="urn:schemas-microsoft-com:office:word" xmlns:w="http://schemas.openxmlformats.org/wordprocessingml/2006/main" xmlns:w14="http://schemas.microsoft.com/office/word/2010/wordml" xmlns:w15="http://schemas.microsoft.com/office/word/2012/wordml" xmlns:w16cex="http://schemas.microsoft.com/office/word/2018/wordml/cex" xmlns:w16cid="http://schemas.microsoft.com/office/word/2016/wordml/cid" xmlns:w16="http://schemas.microsoft.com/office/word/2018/wordml" xmlns:w16sdtdh="http://schemas.microsoft.com/office/word/2020/wordml/sdtdatahash" xmlns:w16se="http://schemas.microsoft.com/office/word/2015/wordml/symex" xmlns:wpg="http://schemas.microsoft.com/office/word/2010/wordprocessingGroup" xmlns:wpi="http://schemas.microsoft.com/office/word/2010/wordprocessingInk" xmlns:wne="http://schemas.microsoft.com/office/word/2006/wordml" xmlns:wps="http://schemas.microsoft.com/office/word/2010/wordprocessingShape" mc:Ignorable="w14 w15 w16se w16cid w16 w16cex w16sdtdh wp14">
+<w:endnotes xmlns:wpc="http://schemas.microsoft.com/office/word/2010/wordprocessingCanvas" xmlns:cx="http://schemas.microsoft.com/office/drawing/2014/chartex" xmlns:cx1="http://schemas.microsoft.com/office/drawing/2015/9/8/chartex" xmlns:cx2="http://schemas.microsoft.com/office/drawing/2015/10/21/chartex" xmlns:cx3="http://schemas.microsoft.com/office/drawing/2016/5/9/chartex" xmlns:cx4="http://schemas.microsoft.com/office/drawing/2016/5/10/chartex" xmlns:cx5="http://schemas.microsoft.com/office/drawing/2016/5/11/chartex" xmlns:cx6="http://schemas.microsoft.com/office/drawing/2016/5/12/chartex" xmlns:cx7="http://schemas.microsoft.com/office/drawing/2016/5/13/chartex" xmlns:cx8="http://schemas.microsoft.com/office/drawing/2016/5/14/chartex" xmlns:mc="http://schemas.openxmlformats.org/markup-compatibility/2006" xmlns:aink="http://schemas.microsoft.com/office/drawing/2016/ink" xmlns:am3d="http://schemas.microsoft.com/office/drawing/2017/model3d" xmlns:o="urn:schemas-microsoft-com:office:office" xmlns:oel="http://schemas.microsoft.com/office/2019/extlst" xmlns:r="http://schemas.openxmlformats.org/officeDocument/2006/relationships" xmlns:m="http://schemas.openxmlformats.org/officeDocument/2006/math" xmlns:v="urn:schemas-microsoft-com:vml" xmlns:wp14="http://schemas.microsoft.com/office/word/2010/wordprocessingDrawing" xmlns:wp="http://schemas.openxmlformats.org/drawingml/2006/wordprocessingDrawing" xmlns:w10="urn:schemas-microsoft-com:office:word" xmlns:w="http://schemas.openxmlformats.org/wordprocessingml/2006/main" xmlns:w14="http://schemas.microsoft.com/office/word/2010/wordml" xmlns:w15="http://schemas.microsoft.com/office/word/2012/wordml" xmlns:w16cex="http://schemas.microsoft.com/office/word/2018/wordml/cex" xmlns:w16cid="http://schemas.microsoft.com/office/word/2016/wordml/cid" xmlns:w16="http://schemas.microsoft.com/office/word/2018/wordml" xmlns:w16sdtdh="http://schemas.microsoft.com/office/word/2020/wordml/sdtdatahash" xmlns:w16se="http://schemas.microsoft.com/office/word/2015/wordml/symex" xmlns:wpg="http://schemas.microsoft.com/office/word/2010/wordprocessingGroup" xmlns:wpi="http://schemas.microsoft.com/office/word/2010/wordprocessingInk" xmlns:wne="http://schemas.microsoft.com/office/word/2006/wordml" xmlns:wps="http://schemas.microsoft.com/office/word/2010/wordprocessingShape" mc:Ignorable="w14 w15 w16se w16cid w16 w16cex w16sdtdh wp14">
   <w:endnote w:type="separator" w:id="-1">
     <w:p>
       <w:r>
@@ -2965,7 +3103,7 @@
 </file>
 
 <file path=word/footer1.xml><?xml version="1.0" encoding="utf-8"?>
-<w:ftr xmlns:wpc="http://schemas.microsoft.com/office/word/2010/wordprocessingCanvas" xmlns:cx="http://schemas.microsoft.com/office/drawing/2014/chartex" xmlns:cx1="http://schemas.microsoft.com/office/drawing/2015/9/8/chartex" xmlns:cx2="http://schemas.microsoft.com/office/drawing/2015/10/21/chartex" xmlns:cx3="http://schemas.microsoft.com/office/drawing/2016/5/9/chartex" xmlns:cx4="http://schemas.microsoft.com/office/drawing/2016/5/10/chartex" xmlns:cx5="http://schemas.microsoft.com/office/drawing/2016/5/11/chartex" xmlns:cx6="http://schemas.microsoft.com/office/drawing/2016/5/12/chartex" xmlns:cx7="http://schemas.microsoft.com/office/drawing/2016/5/13/chartex" xmlns:cx8="http://schemas.microsoft.com/office/drawing/2016/5/14/chartex" xmlns:mc="http://schemas.openxmlformats.org/markup-compatibility/2006" xmlns:aink="http://schemas.microsoft.com/office/drawing/2016/ink" xmlns:am3d="http://schemas.microsoft.com/office/drawing/2017/model3d" xmlns:o="urn:schemas-microsoft-com:office:office" xmlns:r="http://schemas.openxmlformats.org/officeDocument/2006/relationships" xmlns:m="http://schemas.openxmlformats.org/officeDocument/2006/math" xmlns:v="urn:schemas-microsoft-com:vml" xmlns:wp14="http://schemas.microsoft.com/office/word/2010/wordprocessingDrawing" xmlns:wp="http://schemas.openxmlformats.org/drawingml/2006/wordprocessingDrawing" xmlns:w10="urn:schemas-microsoft-com:office:word" xmlns:w="http://schemas.openxmlformats.org/wordprocessingml/2006/main" xmlns:w14="http://schemas.microsoft.com/office/word/2010/wordml" xmlns:w15="http://schemas.microsoft.com/office/word/2012/wordml" xmlns:w16cex="http://schemas.microsoft.com/office/word/2018/wordml/cex" xmlns:w16cid="http://schemas.microsoft.com/office/word/2016/wordml/cid" xmlns:w16="http://schemas.microsoft.com/office/word/2018/wordml" xmlns:w16sdtdh="http://schemas.microsoft.com/office/word/2020/wordml/sdtdatahash" xmlns:w16se="http://schemas.microsoft.com/office/word/2015/wordml/symex" xmlns:wpg="http://schemas.microsoft.com/office/word/2010/wordprocessingGroup" xmlns:wpi="http://schemas.microsoft.com/office/word/2010/wordprocessingInk" xmlns:wne="http://schemas.microsoft.com/office/word/2006/wordml" xmlns:wps="http://schemas.microsoft.com/office/word/2010/wordprocessingShape" mc:Ignorable="w14 w15 w16se w16cid w16 w16cex w16sdtdh wp14">
+<w:ftr xmlns:wpc="http://schemas.microsoft.com/office/word/2010/wordprocessingCanvas" xmlns:cx="http://schemas.microsoft.com/office/drawing/2014/chartex" xmlns:cx1="http://schemas.microsoft.com/office/drawing/2015/9/8/chartex" xmlns:cx2="http://schemas.microsoft.com/office/drawing/2015/10/21/chartex" xmlns:cx3="http://schemas.microsoft.com/office/drawing/2016/5/9/chartex" xmlns:cx4="http://schemas.microsoft.com/office/drawing/2016/5/10/chartex" xmlns:cx5="http://schemas.microsoft.com/office/drawing/2016/5/11/chartex" xmlns:cx6="http://schemas.microsoft.com/office/drawing/2016/5/12/chartex" xmlns:cx7="http://schemas.microsoft.com/office/drawing/2016/5/13/chartex" xmlns:cx8="http://schemas.microsoft.com/office/drawing/2016/5/14/chartex" xmlns:mc="http://schemas.openxmlformats.org/markup-compatibility/2006" xmlns:aink="http://schemas.microsoft.com/office/drawing/2016/ink" xmlns:am3d="http://schemas.microsoft.com/office/drawing/2017/model3d" xmlns:o="urn:schemas-microsoft-com:office:office" xmlns:oel="http://schemas.microsoft.com/office/2019/extlst" xmlns:r="http://schemas.openxmlformats.org/officeDocument/2006/relationships" xmlns:m="http://schemas.openxmlformats.org/officeDocument/2006/math" xmlns:v="urn:schemas-microsoft-com:vml" xmlns:wp14="http://schemas.microsoft.com/office/word/2010/wordprocessingDrawing" xmlns:wp="http://schemas.openxmlformats.org/drawingml/2006/wordprocessingDrawing" xmlns:w10="urn:schemas-microsoft-com:office:word" xmlns:w="http://schemas.openxmlformats.org/wordprocessingml/2006/main" xmlns:w14="http://schemas.microsoft.com/office/word/2010/wordml" xmlns:w15="http://schemas.microsoft.com/office/word/2012/wordml" xmlns:w16cex="http://schemas.microsoft.com/office/word/2018/wordml/cex" xmlns:w16cid="http://schemas.microsoft.com/office/word/2016/wordml/cid" xmlns:w16="http://schemas.microsoft.com/office/word/2018/wordml" xmlns:w16sdtdh="http://schemas.microsoft.com/office/word/2020/wordml/sdtdatahash" xmlns:w16se="http://schemas.microsoft.com/office/word/2015/wordml/symex" xmlns:wpg="http://schemas.microsoft.com/office/word/2010/wordprocessingGroup" xmlns:wpi="http://schemas.microsoft.com/office/word/2010/wordprocessingInk" xmlns:wne="http://schemas.microsoft.com/office/word/2006/wordml" xmlns:wps="http://schemas.microsoft.com/office/word/2010/wordprocessingShape" mc:Ignorable="w14 w15 w16se w16cid w16 w16cex w16sdtdh wp14">
   <w:sdt>
     <w:sdtPr>
       <w:id w:val="350610485"/>
@@ -3194,7 +3332,7 @@
 </file>
 
 <file path=word/footnotes.xml><?xml version="1.0" encoding="utf-8"?>
-<w:footnotes xmlns:wpc="http://schemas.microsoft.com/office/word/2010/wordprocessingCanvas" xmlns:cx="http://schemas.microsoft.com/office/drawing/2014/chartex" xmlns:cx1="http://schemas.microsoft.com/office/drawing/2015/9/8/chartex" xmlns:cx2="http://schemas.microsoft.com/office/drawing/2015/10/21/chartex" xmlns:cx3="http://schemas.microsoft.com/office/drawing/2016/5/9/chartex" xmlns:cx4="http://schemas.microsoft.com/office/drawing/2016/5/10/chartex" xmlns:cx5="http://schemas.microsoft.com/office/drawing/2016/5/11/chartex" xmlns:cx6="http://schemas.microsoft.com/office/drawing/2016/5/12/chartex" xmlns:cx7="http://schemas.microsoft.com/office/drawing/2016/5/13/chartex" xmlns:cx8="http://schemas.microsoft.com/office/drawing/2016/5/14/chartex" xmlns:mc="http://schemas.openxmlformats.org/markup-compatibility/2006" xmlns:aink="http://schemas.microsoft.com/office/drawing/2016/ink" xmlns:am3d="http://schemas.microsoft.com/office/drawing/2017/model3d" xmlns:o="urn:schemas-microsoft-com:office:office" xmlns:r="http://schemas.openxmlformats.org/officeDocument/2006/relationships" xmlns:m="http://schemas.openxmlformats.org/officeDocument/2006/math" xmlns:v="urn:schemas-microsoft-com:vml" xmlns:wp14="http://schemas.microsoft.com/office/word/2010/wordprocessingDrawing" xmlns:wp="http://schemas.openxmlformats.org/drawingml/2006/wordprocessingDrawing" xmlns:w10="urn:schemas-microsoft-com:office:word" xmlns:w="http://schemas.openxmlformats.org/wordprocessingml/2006/main" xmlns:w14="http://schemas.microsoft.com/office/word/2010/wordml" xmlns:w15="http://schemas.microsoft.com/office/word/2012/wordml" xmlns:w16cex="http://schemas.microsoft.com/office/word/2018/wordml/cex" xmlns:w16cid="http://schemas.microsoft.com/office/word/2016/wordml/cid" xmlns:w16="http://schemas.microsoft.com/office/word/2018/wordml" xmlns:w16sdtdh="http://schemas.microsoft.com/office/word/2020/wordml/sdtdatahash" xmlns:w16se="http://schemas.microsoft.com/office/word/2015/wordml/symex" xmlns:wpg="http://schemas.microsoft.com/office/word/2010/wordprocessingGroup" xmlns:wpi="http://schemas.microsoft.com/office/word/2010/wordprocessingInk" xmlns:wne="http://schemas.microsoft.com/office/word/2006/wordml" xmlns:wps="http://schemas.microsoft.com/office/word/2010/wordprocessingShape" mc:Ignorable="w14 w15 w16se w16cid w16 w16cex w16sdtdh wp14">
+<w:footnotes xmlns:wpc="http://schemas.microsoft.com/office/word/2010/wordprocessingCanvas" xmlns:cx="http://schemas.microsoft.com/office/drawing/2014/chartex" xmlns:cx1="http://schemas.microsoft.com/office/drawing/2015/9/8/chartex" xmlns:cx2="http://schemas.microsoft.com/office/drawing/2015/10/21/chartex" xmlns:cx3="http://schemas.microsoft.com/office/drawing/2016/5/9/chartex" xmlns:cx4="http://schemas.microsoft.com/office/drawing/2016/5/10/chartex" xmlns:cx5="http://schemas.microsoft.com/office/drawing/2016/5/11/chartex" xmlns:cx6="http://schemas.microsoft.com/office/drawing/2016/5/12/chartex" xmlns:cx7="http://schemas.microsoft.com/office/drawing/2016/5/13/chartex" xmlns:cx8="http://schemas.microsoft.com/office/drawing/2016/5/14/chartex" xmlns:mc="http://schemas.openxmlformats.org/markup-compatibility/2006" xmlns:aink="http://schemas.microsoft.com/office/drawing/2016/ink" xmlns:am3d="http://schemas.microsoft.com/office/drawing/2017/model3d" xmlns:o="urn:schemas-microsoft-com:office:office" xmlns:oel="http://schemas.microsoft.com/office/2019/extlst" xmlns:r="http://schemas.openxmlformats.org/officeDocument/2006/relationships" xmlns:m="http://schemas.openxmlformats.org/officeDocument/2006/math" xmlns:v="urn:schemas-microsoft-com:vml" xmlns:wp14="http://schemas.microsoft.com/office/word/2010/wordprocessingDrawing" xmlns:wp="http://schemas.openxmlformats.org/drawingml/2006/wordprocessingDrawing" xmlns:w10="urn:schemas-microsoft-com:office:word" xmlns:w="http://schemas.openxmlformats.org/wordprocessingml/2006/main" xmlns:w14="http://schemas.microsoft.com/office/word/2010/wordml" xmlns:w15="http://schemas.microsoft.com/office/word/2012/wordml" xmlns:w16cex="http://schemas.microsoft.com/office/word/2018/wordml/cex" xmlns:w16cid="http://schemas.microsoft.com/office/word/2016/wordml/cid" xmlns:w16="http://schemas.microsoft.com/office/word/2018/wordml" xmlns:w16sdtdh="http://schemas.microsoft.com/office/word/2020/wordml/sdtdatahash" xmlns:w16se="http://schemas.microsoft.com/office/word/2015/wordml/symex" xmlns:wpg="http://schemas.microsoft.com/office/word/2010/wordprocessingGroup" xmlns:wpi="http://schemas.microsoft.com/office/word/2010/wordprocessingInk" xmlns:wne="http://schemas.microsoft.com/office/word/2006/wordml" xmlns:wps="http://schemas.microsoft.com/office/word/2010/wordprocessingShape" mc:Ignorable="w14 w15 w16se w16cid w16 w16cex w16sdtdh wp14">
   <w:footnote w:type="separator" w:id="-1">
     <w:p>
       <w:r>
@@ -3213,7 +3351,7 @@
 </file>
 
 <file path=word/header1.xml><?xml version="1.0" encoding="utf-8"?>
-<w:hdr xmlns:wpc="http://schemas.microsoft.com/office/word/2010/wordprocessingCanvas" xmlns:cx="http://schemas.microsoft.com/office/drawing/2014/chartex" xmlns:cx1="http://schemas.microsoft.com/office/drawing/2015/9/8/chartex" xmlns:cx2="http://schemas.microsoft.com/office/drawing/2015/10/21/chartex" xmlns:cx3="http://schemas.microsoft.com/office/drawing/2016/5/9/chartex" xmlns:cx4="http://schemas.microsoft.com/office/drawing/2016/5/10/chartex" xmlns:cx5="http://schemas.microsoft.com/office/drawing/2016/5/11/chartex" xmlns:cx6="http://schemas.microsoft.com/office/drawing/2016/5/12/chartex" xmlns:cx7="http://schemas.microsoft.com/office/drawing/2016/5/13/chartex" xmlns:cx8="http://schemas.microsoft.com/office/drawing/2016/5/14/chartex" xmlns:mc="http://schemas.openxmlformats.org/markup-compatibility/2006" xmlns:aink="http://schemas.microsoft.com/office/drawing/2016/ink" xmlns:am3d="http://schemas.microsoft.com/office/drawing/2017/model3d" xmlns:o="urn:schemas-microsoft-com:office:office" xmlns:r="http://schemas.openxmlformats.org/officeDocument/2006/relationships" xmlns:m="http://schemas.openxmlformats.org/officeDocument/2006/math" xmlns:v="urn:schemas-microsoft-com:vml" xmlns:wp14="http://schemas.microsoft.com/office/word/2010/wordprocessingDrawing" xmlns:wp="http://schemas.openxmlformats.org/drawingml/2006/wordprocessingDrawing" xmlns:w10="urn:schemas-microsoft-com:office:word" xmlns:w="http://schemas.openxmlformats.org/wordprocessingml/2006/main" xmlns:w14="http://schemas.microsoft.com/office/word/2010/wordml" xmlns:w15="http://schemas.microsoft.com/office/word/2012/wordml" xmlns:w16cex="http://schemas.microsoft.com/office/word/2018/wordml/cex" xmlns:w16cid="http://schemas.microsoft.com/office/word/2016/wordml/cid" xmlns:w16="http://schemas.microsoft.com/office/word/2018/wordml" xmlns:w16sdtdh="http://schemas.microsoft.com/office/word/2020/wordml/sdtdatahash" xmlns:w16se="http://schemas.microsoft.com/office/word/2015/wordml/symex" xmlns:wpg="http://schemas.microsoft.com/office/word/2010/wordprocessingGroup" xmlns:wpi="http://schemas.microsoft.com/office/word/2010/wordprocessingInk" xmlns:wne="http://schemas.microsoft.com/office/word/2006/wordml" xmlns:wps="http://schemas.microsoft.com/office/word/2010/wordprocessingShape" mc:Ignorable="w14 w15 w16se w16cid w16 w16cex w16sdtdh wp14">
+<w:hdr xmlns:wpc="http://schemas.microsoft.com/office/word/2010/wordprocessingCanvas" xmlns:cx="http://schemas.microsoft.com/office/drawing/2014/chartex" xmlns:cx1="http://schemas.microsoft.com/office/drawing/2015/9/8/chartex" xmlns:cx2="http://schemas.microsoft.com/office/drawing/2015/10/21/chartex" xmlns:cx3="http://schemas.microsoft.com/office/drawing/2016/5/9/chartex" xmlns:cx4="http://schemas.microsoft.com/office/drawing/2016/5/10/chartex" xmlns:cx5="http://schemas.microsoft.com/office/drawing/2016/5/11/chartex" xmlns:cx6="http://schemas.microsoft.com/office/drawing/2016/5/12/chartex" xmlns:cx7="http://schemas.microsoft.com/office/drawing/2016/5/13/chartex" xmlns:cx8="http://schemas.microsoft.com/office/drawing/2016/5/14/chartex" xmlns:mc="http://schemas.openxmlformats.org/markup-compatibility/2006" xmlns:aink="http://schemas.microsoft.com/office/drawing/2016/ink" xmlns:am3d="http://schemas.microsoft.com/office/drawing/2017/model3d" xmlns:o="urn:schemas-microsoft-com:office:office" xmlns:oel="http://schemas.microsoft.com/office/2019/extlst" xmlns:r="http://schemas.openxmlformats.org/officeDocument/2006/relationships" xmlns:m="http://schemas.openxmlformats.org/officeDocument/2006/math" xmlns:v="urn:schemas-microsoft-com:vml" xmlns:wp14="http://schemas.microsoft.com/office/word/2010/wordprocessingDrawing" xmlns:wp="http://schemas.openxmlformats.org/drawingml/2006/wordprocessingDrawing" xmlns:w10="urn:schemas-microsoft-com:office:word" xmlns:w="http://schemas.openxmlformats.org/wordprocessingml/2006/main" xmlns:w14="http://schemas.microsoft.com/office/word/2010/wordml" xmlns:w15="http://schemas.microsoft.com/office/word/2012/wordml" xmlns:w16cex="http://schemas.microsoft.com/office/word/2018/wordml/cex" xmlns:w16cid="http://schemas.microsoft.com/office/word/2016/wordml/cid" xmlns:w16="http://schemas.microsoft.com/office/word/2018/wordml" xmlns:w16sdtdh="http://schemas.microsoft.com/office/word/2020/wordml/sdtdatahash" xmlns:w16se="http://schemas.microsoft.com/office/word/2015/wordml/symex" xmlns:wpg="http://schemas.microsoft.com/office/word/2010/wordprocessingGroup" xmlns:wpi="http://schemas.microsoft.com/office/word/2010/wordprocessingInk" xmlns:wne="http://schemas.microsoft.com/office/word/2006/wordml" xmlns:wps="http://schemas.microsoft.com/office/word/2010/wordprocessingShape" mc:Ignorable="w14 w15 w16se w16cid w16 w16cex w16sdtdh wp14">
   <w:p>
     <w:pPr>
       <w:pStyle w:val="Header"/>
@@ -3230,7 +3368,7 @@
 </file>
 
 <file path=word/numbering.xml><?xml version="1.0" encoding="utf-8"?>
-<w:numbering xmlns:wpc="http://schemas.microsoft.com/office/word/2010/wordprocessingCanvas" xmlns:cx="http://schemas.microsoft.com/office/drawing/2014/chartex" xmlns:cx1="http://schemas.microsoft.com/office/drawing/2015/9/8/chartex" xmlns:cx2="http://schemas.microsoft.com/office/drawing/2015/10/21/chartex" xmlns:cx3="http://schemas.microsoft.com/office/drawing/2016/5/9/chartex" xmlns:cx4="http://schemas.microsoft.com/office/drawing/2016/5/10/chartex" xmlns:cx5="http://schemas.microsoft.com/office/drawing/2016/5/11/chartex" xmlns:cx6="http://schemas.microsoft.com/office/drawing/2016/5/12/chartex" xmlns:cx7="http://schemas.microsoft.com/office/drawing/2016/5/13/chartex" xmlns:cx8="http://schemas.microsoft.com/office/drawing/2016/5/14/chartex" xmlns:mc="http://schemas.openxmlformats.org/markup-compatibility/2006" xmlns:aink="http://schemas.microsoft.com/office/drawing/2016/ink" xmlns:am3d="http://schemas.microsoft.com/office/drawing/2017/model3d" xmlns:o="urn:schemas-microsoft-com:office:office" xmlns:r="http://schemas.openxmlformats.org/officeDocument/2006/relationships" xmlns:m="http://schemas.openxmlformats.org/officeDocument/2006/math" xmlns:v="urn:schemas-microsoft-com:vml" xmlns:wp14="http://schemas.microsoft.com/office/word/2010/wordprocessingDrawing" xmlns:wp="http://schemas.openxmlformats.org/drawingml/2006/wordprocessingDrawing" xmlns:w10="urn:schemas-microsoft-com:office:word" xmlns:w="http://schemas.openxmlformats.org/wordprocessingml/2006/main" xmlns:w14="http://schemas.microsoft.com/office/word/2010/wordml" xmlns:w15="http://schemas.microsoft.com/office/word/2012/wordml" xmlns:w16cex="http://schemas.microsoft.com/office/word/2018/wordml/cex" xmlns:w16cid="http://schemas.microsoft.com/office/word/2016/wordml/cid" xmlns:w16="http://schemas.microsoft.com/office/word/2018/wordml" xmlns:w16sdtdh="http://schemas.microsoft.com/office/word/2020/wordml/sdtdatahash" xmlns:w16se="http://schemas.microsoft.com/office/word/2015/wordml/symex" xmlns:wpg="http://schemas.microsoft.com/office/word/2010/wordprocessingGroup" xmlns:wpi="http://schemas.microsoft.com/office/word/2010/wordprocessingInk" xmlns:wne="http://schemas.microsoft.com/office/word/2006/wordml" xmlns:wps="http://schemas.microsoft.com/office/word/2010/wordprocessingShape" mc:Ignorable="w14 w15 w16se w16cid w16 w16cex w16sdtdh wp14">
+<w:numbering xmlns:wpc="http://schemas.microsoft.com/office/word/2010/wordprocessingCanvas" xmlns:cx="http://schemas.microsoft.com/office/drawing/2014/chartex" xmlns:cx1="http://schemas.microsoft.com/office/drawing/2015/9/8/chartex" xmlns:cx2="http://schemas.microsoft.com/office/drawing/2015/10/21/chartex" xmlns:cx3="http://schemas.microsoft.com/office/drawing/2016/5/9/chartex" xmlns:cx4="http://schemas.microsoft.com/office/drawing/2016/5/10/chartex" xmlns:cx5="http://schemas.microsoft.com/office/drawing/2016/5/11/chartex" xmlns:cx6="http://schemas.microsoft.com/office/drawing/2016/5/12/chartex" xmlns:cx7="http://schemas.microsoft.com/office/drawing/2016/5/13/chartex" xmlns:cx8="http://schemas.microsoft.com/office/drawing/2016/5/14/chartex" xmlns:mc="http://schemas.openxmlformats.org/markup-compatibility/2006" xmlns:aink="http://schemas.microsoft.com/office/drawing/2016/ink" xmlns:am3d="http://schemas.microsoft.com/office/drawing/2017/model3d" xmlns:o="urn:schemas-microsoft-com:office:office" xmlns:oel="http://schemas.microsoft.com/office/2019/extlst" xmlns:r="http://schemas.openxmlformats.org/officeDocument/2006/relationships" xmlns:m="http://schemas.openxmlformats.org/officeDocument/2006/math" xmlns:v="urn:schemas-microsoft-com:vml" xmlns:wp14="http://schemas.microsoft.com/office/word/2010/wordprocessingDrawing" xmlns:wp="http://schemas.openxmlformats.org/drawingml/2006/wordprocessingDrawing" xmlns:w10="urn:schemas-microsoft-com:office:word" xmlns:w="http://schemas.openxmlformats.org/wordprocessingml/2006/main" xmlns:w14="http://schemas.microsoft.com/office/word/2010/wordml" xmlns:w15="http://schemas.microsoft.com/office/word/2012/wordml" xmlns:w16cex="http://schemas.microsoft.com/office/word/2018/wordml/cex" xmlns:w16cid="http://schemas.microsoft.com/office/word/2016/wordml/cid" xmlns:w16="http://schemas.microsoft.com/office/word/2018/wordml" xmlns:w16sdtdh="http://schemas.microsoft.com/office/word/2020/wordml/sdtdatahash" xmlns:w16se="http://schemas.microsoft.com/office/word/2015/wordml/symex" xmlns:wpg="http://schemas.microsoft.com/office/word/2010/wordprocessingGroup" xmlns:wpi="http://schemas.microsoft.com/office/word/2010/wordprocessingInk" xmlns:wne="http://schemas.microsoft.com/office/word/2006/wordml" xmlns:wps="http://schemas.microsoft.com/office/word/2010/wordprocessingShape" mc:Ignorable="w14 w15 w16se w16cid w16 w16cex w16sdtdh wp14">
   <w:abstractNum w:abstractNumId="0" w15:restartNumberingAfterBreak="0">
     <w:nsid w:val="10BE731E"/>
     <w:multiLevelType w:val="hybridMultilevel"/>
@@ -4015,28 +4153,28 @@
       </w:rPr>
     </w:lvl>
   </w:abstractNum>
-  <w:num w:numId="1">
+  <w:num w:numId="1" w16cid:durableId="1018698500">
     <w:abstractNumId w:val="3"/>
   </w:num>
-  <w:num w:numId="2">
+  <w:num w:numId="2" w16cid:durableId="2045522157">
     <w:abstractNumId w:val="1"/>
   </w:num>
-  <w:num w:numId="3">
+  <w:num w:numId="3" w16cid:durableId="1233812239">
     <w:abstractNumId w:val="6"/>
   </w:num>
-  <w:num w:numId="4">
+  <w:num w:numId="4" w16cid:durableId="121854065">
     <w:abstractNumId w:val="4"/>
   </w:num>
-  <w:num w:numId="5">
+  <w:num w:numId="5" w16cid:durableId="378290286">
     <w:abstractNumId w:val="0"/>
   </w:num>
-  <w:num w:numId="6">
+  <w:num w:numId="6" w16cid:durableId="951127973">
     <w:abstractNumId w:val="5"/>
   </w:num>
-  <w:num w:numId="7">
+  <w:num w:numId="7" w16cid:durableId="2133858400">
     <w:abstractNumId w:val="2"/>
   </w:num>
-  <w:num w:numId="8">
+  <w:num w:numId="8" w16cid:durableId="688213952">
     <w:abstractNumId w:val="7"/>
   </w:num>
 </w:numbering>

</xml_diff>